<commit_message>
Uploading half way done propsoals
</commit_message>
<xml_diff>
--- a/Project_Proposal.docx
+++ b/Project_Proposal.docx
@@ -1858,6 +1858,702 @@
         <w:t>Explain how each risk will be avoided. (Keep in mind that some activities may help to mitigate more than one risk while some risks may require multiple mitigation activities.)</w:t>
       </w:r>
     </w:p>
+    <w:tbl>
+      <w:tblPr>
+        <w:tblW w:w="8620" w:type="dxa"/>
+        <w:jc w:val="left"/>
+        <w:tblInd w:w="108" w:type="dxa"/>
+        <w:tblBorders>
+          <w:top w:val="single" w:color="ffffff" w:sz="8" w:space="0" w:shadow="0" w:frame="0"/>
+          <w:left w:val="single" w:color="ffffff" w:sz="8" w:space="0" w:shadow="0" w:frame="0"/>
+          <w:bottom w:val="single" w:color="ffffff" w:sz="8" w:space="0" w:shadow="0" w:frame="0"/>
+          <w:right w:val="single" w:color="ffffff" w:sz="8" w:space="0" w:shadow="0" w:frame="0"/>
+          <w:insideH w:val="single" w:color="ffffff" w:sz="8" w:space="0" w:shadow="0" w:frame="0"/>
+          <w:insideV w:val="single" w:color="ffffff" w:sz="8" w:space="0" w:shadow="0" w:frame="0"/>
+        </w:tblBorders>
+        <w:shd w:val="clear" w:color="auto" w:fill="cacaca"/>
+        <w:tblLayout w:type="fixed"/>
+      </w:tblPr>
+      <w:tblGrid>
+        <w:gridCol w:w="4310"/>
+        <w:gridCol w:w="4310"/>
+      </w:tblGrid>
+      <w:tr>
+        <w:tblPrEx>
+          <w:shd w:val="clear" w:color="auto" w:fill="000000"/>
+        </w:tblPrEx>
+        <w:trPr>
+          <w:trHeight w:val="445" w:hRule="atLeast"/>
+          <w:tblHeader/>
+        </w:trPr>
+        <w:tc>
+          <w:tcPr>
+            <w:tcW w:type="dxa" w:w="4310"/>
+            <w:tcBorders>
+              <w:top w:val="single" w:color="ffffff" w:sz="8" w:space="0" w:shadow="0" w:frame="0"/>
+              <w:left w:val="single" w:color="ffffff" w:sz="8" w:space="0" w:shadow="0" w:frame="0"/>
+              <w:bottom w:val="single" w:color="ffffff" w:sz="24" w:space="0" w:shadow="0" w:frame="0"/>
+              <w:right w:val="single" w:color="ffffff" w:sz="8" w:space="0" w:shadow="0" w:frame="0"/>
+            </w:tcBorders>
+            <w:shd w:val="clear" w:color="auto" w:fill="000000"/>
+            <w:tcMar>
+              <w:top w:type="dxa" w:w="0"/>
+              <w:left w:type="dxa" w:w="0"/>
+              <w:bottom w:type="dxa" w:w="0"/>
+              <w:right w:type="dxa" w:w="0"/>
+            </w:tcMar>
+            <w:vAlign w:val="top"/>
+          </w:tcPr>
+          <w:p>
+            <w:pPr>
+              <w:keepNext w:val="0"/>
+              <w:keepLines w:val="0"/>
+              <w:pageBreakBefore w:val="0"/>
+              <w:widowControl w:val="1"/>
+              <w:shd w:val="clear" w:color="auto" w:fill="auto"/>
+              <w:tabs>
+                <w:tab w:val="left" w:pos="1440"/>
+                <w:tab w:val="left" w:pos="2880"/>
+              </w:tabs>
+              <w:suppressAutoHyphens w:val="1"/>
+              <w:bidi w:val="0"/>
+              <w:spacing w:before="0" w:after="0" w:line="240" w:lineRule="auto"/>
+              <w:ind w:left="0" w:right="0" w:firstLine="0"/>
+              <w:jc w:val="left"/>
+              <w:outlineLvl w:val="0"/>
+              <w:rPr>
+                <w:rtl w:val="0"/>
+              </w:rPr>
+            </w:pPr>
+            <w:r>
+              <w:rPr>
+                <w:rFonts w:ascii="Cambria" w:cs="Cambria" w:hAnsi="Cambria" w:eastAsia="Cambria"/>
+                <w:b w:val="1"/>
+                <w:bCs w:val="1"/>
+                <w:i w:val="0"/>
+                <w:iCs w:val="0"/>
+                <w:caps w:val="0"/>
+                <w:smallCaps w:val="0"/>
+                <w:strike w:val="0"/>
+                <w:dstrike w:val="0"/>
+                <w:outline w:val="0"/>
+                <w:color w:val="ffffff"/>
+                <w:spacing w:val="0"/>
+                <w:kern w:val="0"/>
+                <w:position w:val="0"/>
+                <w:sz w:val="24"/>
+                <w:szCs w:val="24"/>
+                <w:u w:val="none"/>
+                <w:vertAlign w:val="baseline"/>
+                <w:rtl w:val="0"/>
+              </w:rPr>
+              <w:t>Risk</w:t>
+            </w:r>
+          </w:p>
+        </w:tc>
+        <w:tc>
+          <w:tcPr>
+            <w:tcW w:type="dxa" w:w="4310"/>
+            <w:tcBorders>
+              <w:top w:val="single" w:color="ffffff" w:sz="8" w:space="0" w:shadow="0" w:frame="0"/>
+              <w:left w:val="single" w:color="ffffff" w:sz="8" w:space="0" w:shadow="0" w:frame="0"/>
+              <w:bottom w:val="single" w:color="ffffff" w:sz="24" w:space="0" w:shadow="0" w:frame="0"/>
+              <w:right w:val="single" w:color="ffffff" w:sz="8" w:space="0" w:shadow="0" w:frame="0"/>
+            </w:tcBorders>
+            <w:shd w:val="clear" w:color="auto" w:fill="000000"/>
+            <w:tcMar>
+              <w:top w:type="dxa" w:w="0"/>
+              <w:left w:type="dxa" w:w="0"/>
+              <w:bottom w:type="dxa" w:w="0"/>
+              <w:right w:type="dxa" w:w="0"/>
+            </w:tcMar>
+            <w:vAlign w:val="top"/>
+          </w:tcPr>
+          <w:p>
+            <w:pPr>
+              <w:keepNext w:val="0"/>
+              <w:keepLines w:val="0"/>
+              <w:pageBreakBefore w:val="0"/>
+              <w:widowControl w:val="1"/>
+              <w:shd w:val="clear" w:color="auto" w:fill="auto"/>
+              <w:tabs>
+                <w:tab w:val="left" w:pos="1440"/>
+                <w:tab w:val="left" w:pos="2880"/>
+              </w:tabs>
+              <w:suppressAutoHyphens w:val="1"/>
+              <w:bidi w:val="0"/>
+              <w:spacing w:before="0" w:after="0" w:line="240" w:lineRule="auto"/>
+              <w:ind w:left="0" w:right="0" w:firstLine="0"/>
+              <w:jc w:val="left"/>
+              <w:outlineLvl w:val="0"/>
+              <w:rPr>
+                <w:rtl w:val="0"/>
+              </w:rPr>
+            </w:pPr>
+            <w:r>
+              <w:rPr>
+                <w:rFonts w:ascii="Cambria" w:cs="Cambria" w:hAnsi="Cambria" w:eastAsia="Cambria"/>
+                <w:b w:val="1"/>
+                <w:bCs w:val="1"/>
+                <w:i w:val="0"/>
+                <w:iCs w:val="0"/>
+                <w:caps w:val="0"/>
+                <w:smallCaps w:val="0"/>
+                <w:strike w:val="0"/>
+                <w:dstrike w:val="0"/>
+                <w:outline w:val="0"/>
+                <w:color w:val="ffffff"/>
+                <w:spacing w:val="0"/>
+                <w:kern w:val="0"/>
+                <w:position w:val="0"/>
+                <w:sz w:val="24"/>
+                <w:szCs w:val="24"/>
+                <w:u w:val="none"/>
+                <w:vertAlign w:val="baseline"/>
+                <w:rtl w:val="0"/>
+              </w:rPr>
+              <w:t>How to avoid</w:t>
+            </w:r>
+          </w:p>
+        </w:tc>
+      </w:tr>
+      <w:tr>
+        <w:tblPrEx>
+          <w:shd w:val="clear" w:color="auto" w:fill="cacaca"/>
+        </w:tblPrEx>
+        <w:trPr>
+          <w:trHeight w:val="912" w:hRule="atLeast"/>
+        </w:trPr>
+        <w:tc>
+          <w:tcPr>
+            <w:tcW w:type="dxa" w:w="4310"/>
+            <w:tcBorders>
+              <w:top w:val="single" w:color="ffffff" w:sz="24" w:space="0" w:shadow="0" w:frame="0"/>
+              <w:left w:val="single" w:color="ffffff" w:sz="8" w:space="0" w:shadow="0" w:frame="0"/>
+              <w:bottom w:val="single" w:color="ffffff" w:sz="8" w:space="0" w:shadow="0" w:frame="0"/>
+              <w:right w:val="single" w:color="ffffff" w:sz="8" w:space="0" w:shadow="0" w:frame="0"/>
+            </w:tcBorders>
+            <w:shd w:val="clear" w:color="auto" w:fill="cacaca"/>
+            <w:tcMar>
+              <w:top w:type="dxa" w:w="0"/>
+              <w:left w:type="dxa" w:w="0"/>
+              <w:bottom w:type="dxa" w:w="0"/>
+              <w:right w:type="dxa" w:w="0"/>
+            </w:tcMar>
+            <w:vAlign w:val="top"/>
+          </w:tcPr>
+          <w:p>
+            <w:pPr>
+              <w:keepNext w:val="0"/>
+              <w:keepLines w:val="0"/>
+              <w:pageBreakBefore w:val="0"/>
+              <w:widowControl w:val="1"/>
+              <w:shd w:val="clear" w:color="auto" w:fill="auto"/>
+              <w:suppressAutoHyphens w:val="0"/>
+              <w:bidi w:val="0"/>
+              <w:spacing w:before="0" w:after="0" w:line="240" w:lineRule="auto"/>
+              <w:ind w:left="0" w:right="0" w:firstLine="0"/>
+              <w:jc w:val="left"/>
+              <w:outlineLvl w:val="9"/>
+              <w:rPr>
+                <w:rtl w:val="0"/>
+              </w:rPr>
+            </w:pPr>
+            <w:r>
+              <w:rPr>
+                <w:rFonts w:ascii="Times New Roman" w:cs="Cambria" w:hAnsi="Times New Roman" w:eastAsia="Cambria"/>
+                <w:b w:val="0"/>
+                <w:bCs w:val="0"/>
+                <w:i w:val="0"/>
+                <w:iCs w:val="0"/>
+                <w:caps w:val="0"/>
+                <w:smallCaps w:val="0"/>
+                <w:strike w:val="0"/>
+                <w:dstrike w:val="0"/>
+                <w:outline w:val="0"/>
+                <w:color w:val="000000"/>
+                <w:spacing w:val="0"/>
+                <w:kern w:val="0"/>
+                <w:position w:val="0"/>
+                <w:sz w:val="20"/>
+                <w:szCs w:val="20"/>
+                <w:u w:val="none" w:color="000000"/>
+                <w:vertAlign w:val="baseline"/>
+                <w:rtl w:val="0"/>
+              </w:rPr>
+              <w:t xml:space="preserve">Potential for project to be too complex </w:t>
+            </w:r>
+          </w:p>
+        </w:tc>
+        <w:tc>
+          <w:tcPr>
+            <w:tcW w:type="dxa" w:w="4310"/>
+            <w:tcBorders>
+              <w:top w:val="single" w:color="ffffff" w:sz="24" w:space="0" w:shadow="0" w:frame="0"/>
+              <w:left w:val="single" w:color="ffffff" w:sz="8" w:space="0" w:shadow="0" w:frame="0"/>
+              <w:bottom w:val="single" w:color="ffffff" w:sz="8" w:space="0" w:shadow="0" w:frame="0"/>
+              <w:right w:val="single" w:color="ffffff" w:sz="8" w:space="0" w:shadow="0" w:frame="0"/>
+            </w:tcBorders>
+            <w:shd w:val="clear" w:color="auto" w:fill="cacaca"/>
+            <w:tcMar>
+              <w:top w:type="dxa" w:w="0"/>
+              <w:left w:type="dxa" w:w="0"/>
+              <w:bottom w:type="dxa" w:w="0"/>
+              <w:right w:type="dxa" w:w="0"/>
+            </w:tcMar>
+            <w:vAlign w:val="top"/>
+          </w:tcPr>
+          <w:p>
+            <w:pPr>
+              <w:keepNext w:val="0"/>
+              <w:keepLines w:val="0"/>
+              <w:pageBreakBefore w:val="0"/>
+              <w:widowControl w:val="1"/>
+              <w:shd w:val="clear" w:color="auto" w:fill="auto"/>
+              <w:tabs>
+                <w:tab w:val="left" w:pos="1440"/>
+                <w:tab w:val="left" w:pos="2880"/>
+              </w:tabs>
+              <w:suppressAutoHyphens w:val="1"/>
+              <w:bidi w:val="0"/>
+              <w:spacing w:before="0" w:after="0" w:line="240" w:lineRule="auto"/>
+              <w:ind w:left="0" w:right="0" w:firstLine="0"/>
+              <w:jc w:val="left"/>
+              <w:outlineLvl w:val="0"/>
+              <w:rPr>
+                <w:rtl w:val="0"/>
+              </w:rPr>
+            </w:pPr>
+            <w:r>
+              <w:rPr>
+                <w:rFonts w:ascii="Cambria" w:cs="Cambria" w:hAnsi="Cambria" w:eastAsia="Cambria"/>
+                <w:b w:val="0"/>
+                <w:bCs w:val="0"/>
+                <w:i w:val="0"/>
+                <w:iCs w:val="0"/>
+                <w:caps w:val="0"/>
+                <w:smallCaps w:val="0"/>
+                <w:strike w:val="0"/>
+                <w:dstrike w:val="0"/>
+                <w:outline w:val="0"/>
+                <w:color w:val="000000"/>
+                <w:spacing w:val="0"/>
+                <w:kern w:val="0"/>
+                <w:position w:val="0"/>
+                <w:sz w:val="20"/>
+                <w:szCs w:val="20"/>
+                <w:u w:val="none"/>
+                <w:vertAlign w:val="baseline"/>
+                <w:rtl w:val="0"/>
+              </w:rPr>
+              <w:t xml:space="preserve">Stay on top of tasks, make sure everyone keeps up with their goals, if unable to provide resources and help. Also adequate planning at the beginning stage will be help to avoid any later complexity issues. </w:t>
+            </w:r>
+          </w:p>
+        </w:tc>
+      </w:tr>
+      <w:tr>
+        <w:tblPrEx>
+          <w:shd w:val="clear" w:color="auto" w:fill="cacaca"/>
+        </w:tblPrEx>
+        <w:trPr>
+          <w:trHeight w:val="672" w:hRule="atLeast"/>
+        </w:trPr>
+        <w:tc>
+          <w:tcPr>
+            <w:tcW w:type="dxa" w:w="4310"/>
+            <w:tcBorders>
+              <w:top w:val="single" w:color="ffffff" w:sz="8" w:space="0" w:shadow="0" w:frame="0"/>
+              <w:left w:val="single" w:color="ffffff" w:sz="8" w:space="0" w:shadow="0" w:frame="0"/>
+              <w:bottom w:val="single" w:color="ffffff" w:sz="8" w:space="0" w:shadow="0" w:frame="0"/>
+              <w:right w:val="single" w:color="ffffff" w:sz="8" w:space="0" w:shadow="0" w:frame="0"/>
+            </w:tcBorders>
+            <w:shd w:val="clear" w:color="auto" w:fill="e6e6e6"/>
+            <w:tcMar>
+              <w:top w:type="dxa" w:w="0"/>
+              <w:left w:type="dxa" w:w="0"/>
+              <w:bottom w:type="dxa" w:w="0"/>
+              <w:right w:type="dxa" w:w="0"/>
+            </w:tcMar>
+            <w:vAlign w:val="top"/>
+          </w:tcPr>
+          <w:p>
+            <w:pPr>
+              <w:keepNext w:val="0"/>
+              <w:keepLines w:val="0"/>
+              <w:pageBreakBefore w:val="0"/>
+              <w:widowControl w:val="1"/>
+              <w:shd w:val="clear" w:color="auto" w:fill="auto"/>
+              <w:suppressAutoHyphens w:val="0"/>
+              <w:bidi w:val="0"/>
+              <w:spacing w:before="0" w:after="0" w:line="240" w:lineRule="auto"/>
+              <w:ind w:left="0" w:right="0" w:firstLine="0"/>
+              <w:jc w:val="left"/>
+              <w:outlineLvl w:val="9"/>
+              <w:rPr>
+                <w:rtl w:val="0"/>
+              </w:rPr>
+            </w:pPr>
+            <w:r>
+              <w:rPr>
+                <w:rFonts w:ascii="Times New Roman" w:cs="Cambria" w:hAnsi="Times New Roman" w:eastAsia="Cambria"/>
+                <w:b w:val="0"/>
+                <w:bCs w:val="0"/>
+                <w:i w:val="0"/>
+                <w:iCs w:val="0"/>
+                <w:caps w:val="0"/>
+                <w:smallCaps w:val="0"/>
+                <w:strike w:val="0"/>
+                <w:dstrike w:val="0"/>
+                <w:outline w:val="0"/>
+                <w:color w:val="000000"/>
+                <w:spacing w:val="0"/>
+                <w:kern w:val="0"/>
+                <w:position w:val="0"/>
+                <w:sz w:val="20"/>
+                <w:szCs w:val="20"/>
+                <w:u w:val="none" w:color="000000"/>
+                <w:vertAlign w:val="baseline"/>
+                <w:rtl w:val="0"/>
+              </w:rPr>
+              <w:t>Possibility of hardware issues in regard to server</w:t>
+            </w:r>
+          </w:p>
+        </w:tc>
+        <w:tc>
+          <w:tcPr>
+            <w:tcW w:type="dxa" w:w="4310"/>
+            <w:tcBorders>
+              <w:top w:val="single" w:color="ffffff" w:sz="8" w:space="0" w:shadow="0" w:frame="0"/>
+              <w:left w:val="single" w:color="ffffff" w:sz="8" w:space="0" w:shadow="0" w:frame="0"/>
+              <w:bottom w:val="single" w:color="ffffff" w:sz="8" w:space="0" w:shadow="0" w:frame="0"/>
+              <w:right w:val="single" w:color="ffffff" w:sz="8" w:space="0" w:shadow="0" w:frame="0"/>
+            </w:tcBorders>
+            <w:shd w:val="clear" w:color="auto" w:fill="e6e6e6"/>
+            <w:tcMar>
+              <w:top w:type="dxa" w:w="0"/>
+              <w:left w:type="dxa" w:w="0"/>
+              <w:bottom w:type="dxa" w:w="0"/>
+              <w:right w:type="dxa" w:w="0"/>
+            </w:tcMar>
+            <w:vAlign w:val="top"/>
+          </w:tcPr>
+          <w:p>
+            <w:pPr>
+              <w:keepNext w:val="0"/>
+              <w:keepLines w:val="0"/>
+              <w:pageBreakBefore w:val="0"/>
+              <w:widowControl w:val="1"/>
+              <w:shd w:val="clear" w:color="auto" w:fill="auto"/>
+              <w:tabs>
+                <w:tab w:val="left" w:pos="1440"/>
+                <w:tab w:val="left" w:pos="2880"/>
+              </w:tabs>
+              <w:suppressAutoHyphens w:val="1"/>
+              <w:bidi w:val="0"/>
+              <w:spacing w:before="0" w:after="0" w:line="240" w:lineRule="auto"/>
+              <w:ind w:left="0" w:right="0" w:firstLine="0"/>
+              <w:jc w:val="left"/>
+              <w:outlineLvl w:val="0"/>
+              <w:rPr>
+                <w:rtl w:val="0"/>
+              </w:rPr>
+            </w:pPr>
+            <w:r>
+              <w:rPr>
+                <w:rFonts w:ascii="Cambria" w:cs="Cambria" w:hAnsi="Cambria" w:eastAsia="Cambria"/>
+                <w:b w:val="0"/>
+                <w:bCs w:val="0"/>
+                <w:i w:val="0"/>
+                <w:iCs w:val="0"/>
+                <w:caps w:val="0"/>
+                <w:smallCaps w:val="0"/>
+                <w:strike w:val="0"/>
+                <w:dstrike w:val="0"/>
+                <w:outline w:val="0"/>
+                <w:color w:val="000000"/>
+                <w:spacing w:val="0"/>
+                <w:kern w:val="0"/>
+                <w:position w:val="0"/>
+                <w:sz w:val="20"/>
+                <w:szCs w:val="20"/>
+                <w:u w:val="none"/>
+                <w:vertAlign w:val="baseline"/>
+                <w:rtl w:val="0"/>
+              </w:rPr>
+              <w:t xml:space="preserve">Have a member of the team act as a Systems Administrator and make sure that it is maintained well and any issues are dealt with swiftly. </w:t>
+            </w:r>
+          </w:p>
+        </w:tc>
+      </w:tr>
+      <w:tr>
+        <w:tblPrEx>
+          <w:shd w:val="clear" w:color="auto" w:fill="cacaca"/>
+        </w:tblPrEx>
+        <w:trPr>
+          <w:trHeight w:val="452" w:hRule="atLeast"/>
+        </w:trPr>
+        <w:tc>
+          <w:tcPr>
+            <w:tcW w:type="dxa" w:w="4310"/>
+            <w:tcBorders>
+              <w:top w:val="single" w:color="ffffff" w:sz="8" w:space="0" w:shadow="0" w:frame="0"/>
+              <w:left w:val="single" w:color="ffffff" w:sz="8" w:space="0" w:shadow="0" w:frame="0"/>
+              <w:bottom w:val="single" w:color="ffffff" w:sz="8" w:space="0" w:shadow="0" w:frame="0"/>
+              <w:right w:val="single" w:color="ffffff" w:sz="8" w:space="0" w:shadow="0" w:frame="0"/>
+            </w:tcBorders>
+            <w:shd w:val="clear" w:color="auto" w:fill="cacaca"/>
+            <w:tcMar>
+              <w:top w:type="dxa" w:w="0"/>
+              <w:left w:type="dxa" w:w="0"/>
+              <w:bottom w:type="dxa" w:w="0"/>
+              <w:right w:type="dxa" w:w="0"/>
+            </w:tcMar>
+            <w:vAlign w:val="top"/>
+          </w:tcPr>
+          <w:p>
+            <w:pPr>
+              <w:keepNext w:val="0"/>
+              <w:keepLines w:val="0"/>
+              <w:pageBreakBefore w:val="0"/>
+              <w:widowControl w:val="1"/>
+              <w:shd w:val="clear" w:color="auto" w:fill="auto"/>
+              <w:suppressAutoHyphens w:val="0"/>
+              <w:bidi w:val="0"/>
+              <w:spacing w:before="0" w:after="0" w:line="240" w:lineRule="auto"/>
+              <w:ind w:left="0" w:right="0" w:firstLine="0"/>
+              <w:jc w:val="left"/>
+              <w:outlineLvl w:val="9"/>
+              <w:rPr>
+                <w:rtl w:val="0"/>
+              </w:rPr>
+            </w:pPr>
+            <w:r>
+              <w:rPr>
+                <w:rFonts w:ascii="Times New Roman" w:cs="Cambria" w:hAnsi="Times New Roman" w:eastAsia="Cambria"/>
+                <w:b w:val="0"/>
+                <w:bCs w:val="0"/>
+                <w:i w:val="0"/>
+                <w:iCs w:val="0"/>
+                <w:caps w:val="0"/>
+                <w:smallCaps w:val="0"/>
+                <w:strike w:val="0"/>
+                <w:dstrike w:val="0"/>
+                <w:outline w:val="0"/>
+                <w:color w:val="000000"/>
+                <w:spacing w:val="0"/>
+                <w:kern w:val="0"/>
+                <w:position w:val="0"/>
+                <w:sz w:val="20"/>
+                <w:szCs w:val="20"/>
+                <w:u w:val="none" w:color="000000"/>
+                <w:vertAlign w:val="baseline"/>
+                <w:rtl w:val="0"/>
+              </w:rPr>
+              <w:t>Possibility of miscommunication in languages/frameworks</w:t>
+            </w:r>
+          </w:p>
+        </w:tc>
+        <w:tc>
+          <w:tcPr>
+            <w:tcW w:type="dxa" w:w="4310"/>
+            <w:tcBorders>
+              <w:top w:val="single" w:color="ffffff" w:sz="8" w:space="0" w:shadow="0" w:frame="0"/>
+              <w:left w:val="single" w:color="ffffff" w:sz="8" w:space="0" w:shadow="0" w:frame="0"/>
+              <w:bottom w:val="single" w:color="ffffff" w:sz="8" w:space="0" w:shadow="0" w:frame="0"/>
+              <w:right w:val="single" w:color="ffffff" w:sz="8" w:space="0" w:shadow="0" w:frame="0"/>
+            </w:tcBorders>
+            <w:shd w:val="clear" w:color="auto" w:fill="cacaca"/>
+            <w:tcMar>
+              <w:top w:type="dxa" w:w="0"/>
+              <w:left w:type="dxa" w:w="0"/>
+              <w:bottom w:type="dxa" w:w="0"/>
+              <w:right w:type="dxa" w:w="0"/>
+            </w:tcMar>
+            <w:vAlign w:val="top"/>
+          </w:tcPr>
+          <w:p>
+            <w:pPr>
+              <w:keepNext w:val="0"/>
+              <w:keepLines w:val="0"/>
+              <w:pageBreakBefore w:val="0"/>
+              <w:widowControl w:val="1"/>
+              <w:shd w:val="clear" w:color="auto" w:fill="auto"/>
+              <w:tabs>
+                <w:tab w:val="left" w:pos="1440"/>
+                <w:tab w:val="left" w:pos="2880"/>
+              </w:tabs>
+              <w:suppressAutoHyphens w:val="1"/>
+              <w:bidi w:val="0"/>
+              <w:spacing w:before="0" w:after="0" w:line="240" w:lineRule="auto"/>
+              <w:ind w:left="0" w:right="0" w:firstLine="0"/>
+              <w:jc w:val="left"/>
+              <w:outlineLvl w:val="0"/>
+              <w:rPr>
+                <w:rtl w:val="0"/>
+              </w:rPr>
+            </w:pPr>
+            <w:r>
+              <w:rPr>
+                <w:rFonts w:ascii="Cambria" w:cs="Cambria" w:hAnsi="Cambria" w:eastAsia="Cambria"/>
+                <w:b w:val="0"/>
+                <w:bCs w:val="0"/>
+                <w:i w:val="0"/>
+                <w:iCs w:val="0"/>
+                <w:caps w:val="0"/>
+                <w:smallCaps w:val="0"/>
+                <w:strike w:val="0"/>
+                <w:dstrike w:val="0"/>
+                <w:outline w:val="0"/>
+                <w:color w:val="000000"/>
+                <w:spacing w:val="0"/>
+                <w:kern w:val="0"/>
+                <w:position w:val="0"/>
+                <w:sz w:val="20"/>
+                <w:szCs w:val="20"/>
+                <w:u w:val="none"/>
+                <w:vertAlign w:val="baseline"/>
+                <w:rtl w:val="0"/>
+              </w:rPr>
+              <w:t xml:space="preserve">Make sure to meet often and keep each other updated on all progress as often as possible. </w:t>
+            </w:r>
+          </w:p>
+        </w:tc>
+      </w:tr>
+      <w:tr>
+        <w:tblPrEx>
+          <w:shd w:val="clear" w:color="auto" w:fill="cacaca"/>
+        </w:tblPrEx>
+        <w:trPr>
+          <w:trHeight w:val="612" w:hRule="atLeast"/>
+        </w:trPr>
+        <w:tc>
+          <w:tcPr>
+            <w:tcW w:type="dxa" w:w="4310"/>
+            <w:tcBorders>
+              <w:top w:val="single" w:color="ffffff" w:sz="8" w:space="0" w:shadow="0" w:frame="0"/>
+              <w:left w:val="single" w:color="ffffff" w:sz="8" w:space="0" w:shadow="0" w:frame="0"/>
+              <w:bottom w:val="single" w:color="ffffff" w:sz="8" w:space="0" w:shadow="0" w:frame="0"/>
+              <w:right w:val="single" w:color="ffffff" w:sz="8" w:space="0" w:shadow="0" w:frame="0"/>
+            </w:tcBorders>
+            <w:shd w:val="clear" w:color="auto" w:fill="e6e6e6"/>
+            <w:tcMar>
+              <w:top w:type="dxa" w:w="0"/>
+              <w:left w:type="dxa" w:w="0"/>
+              <w:bottom w:type="dxa" w:w="0"/>
+              <w:right w:type="dxa" w:w="0"/>
+            </w:tcMar>
+            <w:vAlign w:val="top"/>
+          </w:tcPr>
+          <w:p>
+            <w:pPr>
+              <w:keepNext w:val="0"/>
+              <w:keepLines w:val="0"/>
+              <w:pageBreakBefore w:val="0"/>
+              <w:widowControl w:val="1"/>
+              <w:shd w:val="clear" w:color="auto" w:fill="auto"/>
+              <w:suppressAutoHyphens w:val="0"/>
+              <w:bidi w:val="0"/>
+              <w:spacing w:before="0" w:after="0" w:line="240" w:lineRule="auto"/>
+              <w:ind w:left="0" w:right="0" w:firstLine="0"/>
+              <w:jc w:val="left"/>
+              <w:outlineLvl w:val="9"/>
+              <w:rPr>
+                <w:rtl w:val="0"/>
+              </w:rPr>
+            </w:pPr>
+            <w:r>
+              <w:rPr>
+                <w:rFonts w:ascii="Times New Roman" w:cs="Cambria" w:hAnsi="Times New Roman" w:eastAsia="Cambria"/>
+                <w:b w:val="0"/>
+                <w:bCs w:val="0"/>
+                <w:i w:val="0"/>
+                <w:iCs w:val="0"/>
+                <w:caps w:val="0"/>
+                <w:smallCaps w:val="0"/>
+                <w:strike w:val="0"/>
+                <w:dstrike w:val="0"/>
+                <w:outline w:val="0"/>
+                <w:color w:val="000000"/>
+                <w:spacing w:val="0"/>
+                <w:kern w:val="0"/>
+                <w:position w:val="0"/>
+                <w:sz w:val="20"/>
+                <w:szCs w:val="20"/>
+                <w:u w:val="none" w:color="000000"/>
+                <w:vertAlign w:val="baseline"/>
+                <w:rtl w:val="0"/>
+              </w:rPr>
+              <w:t xml:space="preserve">Most of the Dev Team is inexperienced with a majority of the languages and frameworks </w:t>
+            </w:r>
+          </w:p>
+        </w:tc>
+        <w:tc>
+          <w:tcPr>
+            <w:tcW w:type="dxa" w:w="4310"/>
+            <w:tcBorders>
+              <w:top w:val="single" w:color="ffffff" w:sz="8" w:space="0" w:shadow="0" w:frame="0"/>
+              <w:left w:val="single" w:color="ffffff" w:sz="8" w:space="0" w:shadow="0" w:frame="0"/>
+              <w:bottom w:val="single" w:color="ffffff" w:sz="8" w:space="0" w:shadow="0" w:frame="0"/>
+              <w:right w:val="single" w:color="ffffff" w:sz="8" w:space="0" w:shadow="0" w:frame="0"/>
+            </w:tcBorders>
+            <w:shd w:val="clear" w:color="auto" w:fill="e6e6e6"/>
+            <w:tcMar>
+              <w:top w:type="dxa" w:w="0"/>
+              <w:left w:type="dxa" w:w="0"/>
+              <w:bottom w:type="dxa" w:w="0"/>
+              <w:right w:type="dxa" w:w="0"/>
+            </w:tcMar>
+            <w:vAlign w:val="top"/>
+          </w:tcPr>
+          <w:p>
+            <w:pPr>
+              <w:keepNext w:val="0"/>
+              <w:keepLines w:val="0"/>
+              <w:pageBreakBefore w:val="0"/>
+              <w:widowControl w:val="1"/>
+              <w:shd w:val="clear" w:color="auto" w:fill="auto"/>
+              <w:tabs>
+                <w:tab w:val="left" w:pos="1440"/>
+                <w:tab w:val="left" w:pos="2880"/>
+              </w:tabs>
+              <w:suppressAutoHyphens w:val="1"/>
+              <w:bidi w:val="0"/>
+              <w:spacing w:before="0" w:after="0" w:line="240" w:lineRule="auto"/>
+              <w:ind w:left="0" w:right="0" w:firstLine="0"/>
+              <w:jc w:val="left"/>
+              <w:outlineLvl w:val="0"/>
+              <w:rPr>
+                <w:rtl w:val="0"/>
+              </w:rPr>
+            </w:pPr>
+            <w:r>
+              <w:rPr>
+                <w:rFonts w:ascii="Cambria" w:cs="Cambria" w:hAnsi="Cambria" w:eastAsia="Cambria"/>
+                <w:b w:val="0"/>
+                <w:bCs w:val="0"/>
+                <w:i w:val="0"/>
+                <w:iCs w:val="0"/>
+                <w:caps w:val="0"/>
+                <w:smallCaps w:val="0"/>
+                <w:strike w:val="0"/>
+                <w:dstrike w:val="0"/>
+                <w:outline w:val="0"/>
+                <w:color w:val="000000"/>
+                <w:spacing w:val="0"/>
+                <w:kern w:val="0"/>
+                <w:position w:val="0"/>
+                <w:sz w:val="18"/>
+                <w:szCs w:val="18"/>
+                <w:u w:val="none"/>
+                <w:vertAlign w:val="baseline"/>
+                <w:rtl w:val="0"/>
+              </w:rPr>
+              <w:t>Make sure to read documentation and stay in constant communication with each other, be willing to provide assistance when necessary.</w:t>
+            </w:r>
+          </w:p>
+        </w:tc>
+      </w:tr>
+    </w:tbl>
     <w:p>
       <w:pPr>
         <w:pStyle w:val="Body Text"/>
@@ -1886,7 +2582,40 @@
         <w:rPr>
           <w:rtl w:val="0"/>
         </w:rPr>
-        <w:t>Explain how the team will monitor each risk to detect if the risk is becoming a problem. (Keep in mind that some activities may help to monitor more than one risk while some risks may require multiple monitors.)</w:t>
+        <w:t xml:space="preserve">If we attempt to implement too many features or go over your ability, we will make sure to discuss all plans and changes to the objectives, allowing us a platform to provide each other with more perspective and discussion. </w:t>
+      </w:r>
+    </w:p>
+    <w:p>
+      <w:pPr>
+        <w:pStyle w:val="Body Text"/>
+      </w:pPr>
+      <w:r>
+        <w:rPr>
+          <w:rtl w:val="0"/>
+        </w:rPr>
+        <w:t xml:space="preserve">To deal with potential hardware issues, we will have someone who will make sure to stay on top of the current server status and to mitigate any issues as they arise. </w:t>
+      </w:r>
+    </w:p>
+    <w:p>
+      <w:pPr>
+        <w:pStyle w:val="Body Text"/>
+      </w:pPr>
+      <w:r>
+        <w:rPr>
+          <w:rtl w:val="0"/>
+        </w:rPr>
+        <w:t xml:space="preserve">To deal with miscommunication, someone will maintain a progress chart that includes detailed descriptions of what is being used for each component. </w:t>
+      </w:r>
+    </w:p>
+    <w:p>
+      <w:pPr>
+        <w:pStyle w:val="Body Text"/>
+      </w:pPr>
+      <w:r>
+        <w:rPr>
+          <w:rtl w:val="0"/>
+        </w:rPr>
+        <w:t xml:space="preserve">To deal with inexperience we will make sure everyones code looks good and is well documented. </w:t>
       </w:r>
     </w:p>
     <w:p>

</xml_diff>